<commit_message>
added optional signature image generation depending on the signed value
</commit_message>
<xml_diff>
--- a/src/main/resources/velocity-templates/ATTESTATION_DE_TRAVAIL.docx
+++ b/src/main/resources/velocity-templates/ATTESTATION_DE_TRAVAIL.docx
@@ -21,8 +21,34 @@
           <w:sz w:val="52"/>
           <w:szCs w:val="48"/>
         </w:rPr>
-        <w:t>Attestation de travail</w:t>
-      </w:r>
+        <w:t>A</w:t>
+      </w:r>
+      <w:r>
+        <w:rPr>
+          <w:b/>
+          <w:sz w:val="52"/>
+          <w:szCs w:val="48"/>
+        </w:rPr>
+        <w:t>TTESTATION DE</w:t>
+      </w:r>
+      <w:r>
+        <w:rPr>
+          <w:b/>
+          <w:sz w:val="52"/>
+          <w:szCs w:val="48"/>
+        </w:rPr>
+        <w:t xml:space="preserve"> </w:t>
+      </w:r>
+      <w:r>
+        <w:rPr>
+          <w:b/>
+          <w:sz w:val="52"/>
+          <w:szCs w:val="48"/>
+        </w:rPr>
+        <w:t>TRAVAIL</w:t>
+      </w:r>
+      <w:bookmarkStart w:id="1" w:name="_GoBack"/>
+      <w:bookmarkEnd w:id="1"/>
     </w:p>
     <w:p>
       <w:pPr>
@@ -54,7 +80,7 @@
           <w:sz w:val="28"/>
           <w:szCs w:val="28"/>
         </w:rPr>
-        <w:instrText xml:space="preserve"> MERGEFIELD  $doc.data.directeur.civilite  \* MERGEFORMAT </w:instrText>
+        <w:instrText xml:space="preserve"> MERGEFIELD  $doc.data.responsable.civilite  \* MERGEFORMAT </w:instrText>
       </w:r>
       <w:r>
         <w:rPr>
@@ -71,7 +97,7 @@
           <w:sz w:val="28"/>
           <w:szCs w:val="28"/>
         </w:rPr>
-        <w:t>«$doc.data.directeur.civilite»</w:t>
+        <w:t>«$doc.data.responsable.civilite»</w:t>
       </w:r>
       <w:r>
         <w:rPr>
@@ -103,7 +129,7 @@
           <w:sz w:val="28"/>
           <w:szCs w:val="28"/>
         </w:rPr>
-        <w:instrText xml:space="preserve"> MERGEFIELD  $doc.data.directeur.nom  \* MERGEFORMAT </w:instrText>
+        <w:instrText xml:space="preserve"> MERGEFIELD  $doc.data.responsable.nom  \* MERGEFORMAT </w:instrText>
       </w:r>
       <w:r>
         <w:rPr>
@@ -120,7 +146,7 @@
           <w:sz w:val="28"/>
           <w:szCs w:val="28"/>
         </w:rPr>
-        <w:t>«$doc.data.directeur.nom»</w:t>
+        <w:t>«$doc.data.responsable.nom»</w:t>
       </w:r>
       <w:r>
         <w:rPr>
@@ -155,7 +181,7 @@
           <w:szCs w:val="28"/>
           <w:lang w:val="fr-FR"/>
         </w:rPr>
-        <w:instrText xml:space="preserve"> MERGEFIELD  $doc.data.directeur.prenom  \* MERGEFORMAT </w:instrText>
+        <w:instrText xml:space="preserve"> MERGEFIELD  $doc.data.responsable.prenom  \* MERGEFORMAT </w:instrText>
       </w:r>
       <w:r>
         <w:rPr>
@@ -174,7 +200,7 @@
           <w:szCs w:val="28"/>
           <w:lang w:val="fr-FR"/>
         </w:rPr>
-        <w:t>«$doc.data.directeur.prenom»</w:t>
+        <w:t>«$doc.data.responsable.prenom»</w:t>
       </w:r>
       <w:r>
         <w:rPr>
@@ -888,8 +914,7 @@
         <w:spacing w:before="720"/>
         <w:jc w:val="center"/>
       </w:pPr>
-      <w:bookmarkStart w:id="1" w:name="signature"/>
-      <w:bookmarkStart w:id="2" w:name="_GoBack"/>
+      <w:bookmarkStart w:id="2" w:name="signature"/>
       <w:r>
         <w:rPr>
           <w:noProof/>
@@ -911,7 +936,7 @@
                     <pic:cNvPicPr/>
                   </pic:nvPicPr>
                   <pic:blipFill>
-                    <a:blip r:embed="rId7">
+                    <a:blip r:embed="rId8">
                       <a:extLst>
                         <a:ext uri="{28A0092B-C50C-407E-A947-70E740481C1C}">
                           <a14:useLocalDpi xmlns:a14="http://schemas.microsoft.com/office/drawing/2010/main" val="0"/>
@@ -937,7 +962,6 @@
           </wp:inline>
         </w:drawing>
       </w:r>
-      <w:bookmarkEnd w:id="1"/>
       <w:bookmarkEnd w:id="2"/>
     </w:p>
     <w:sectPr>
@@ -2084,4 +2108,16 @@
   </a:objectDefaults>
   <a:extraClrSchemeLst/>
 </a:theme>
+</file>
+
+<file path=customXml/item1.xml><?xml version="1.0" encoding="utf-8"?>
+<b:Sources xmlns:b="http://schemas.openxmlformats.org/officeDocument/2006/bibliography" xmlns="http://schemas.openxmlformats.org/officeDocument/2006/bibliography" SelectedStyle="\APA.XSL" StyleName="APA"/>
+</file>
+
+<file path=customXml/itemProps1.xml><?xml version="1.0" encoding="utf-8"?>
+<ds:datastoreItem xmlns:ds="http://schemas.openxmlformats.org/officeDocument/2006/customXml" ds:itemID="{A65FB34A-144C-4D5D-94C7-5CD443C43EF3}">
+  <ds:schemaRefs>
+    <ds:schemaRef ds:uri="http://schemas.openxmlformats.org/officeDocument/2006/bibliography"/>
+  </ds:schemaRefs>
+</ds:datastoreItem>
 </file>
</xml_diff>